<commit_message>
Update Assignment chapter 3 EncryptionTool.docx
</commit_message>
<xml_diff>
--- a/Assignment chapter 3 EncryptionTool.docx
+++ b/Assignment chapter 3 EncryptionTool.docx
@@ -190,11 +190,13 @@
               <w:spacing w:line="259" w:lineRule="auto"/>
               <w:rPr>
                 <w:rFonts w:ascii="Arial" w:eastAsia="Arial" w:hAnsi="Arial" w:cs="Arial"/>
+                <w:color w:val="000000" w:themeColor="text1"/>
               </w:rPr>
             </w:pPr>
             <w:r>
               <w:rPr>
                 <w:rFonts w:ascii="Arial" w:eastAsia="Arial" w:hAnsi="Arial" w:cs="Arial"/>
+                <w:color w:val="000000" w:themeColor="text1"/>
               </w:rPr>
               <w:t xml:space="preserve">Team nummer:  </w:t>
             </w:r>
@@ -204,14 +206,14 @@
               <w:spacing w:line="259" w:lineRule="auto"/>
               <w:rPr>
                 <w:rFonts w:ascii="Arial" w:eastAsia="Arial" w:hAnsi="Arial" w:cs="Arial"/>
-                <w:color w:val="93C47D"/>
+                <w:color w:val="000000" w:themeColor="text1"/>
               </w:rPr>
             </w:pPr>
             <w:r>
               <w:rPr>
                 <w:rFonts w:ascii="Arial" w:eastAsia="Arial" w:hAnsi="Arial" w:cs="Arial"/>
                 <w:i/>
-                <w:color w:val="93C47D"/>
+                <w:color w:val="92D050"/>
               </w:rPr>
               <w:t>2 PRO_A_10</w:t>
             </w:r>
@@ -232,11 +234,13 @@
               <w:spacing w:line="259" w:lineRule="auto"/>
               <w:rPr>
                 <w:rFonts w:ascii="Arial" w:eastAsia="Arial" w:hAnsi="Arial" w:cs="Arial"/>
+                <w:color w:val="000000" w:themeColor="text1"/>
               </w:rPr>
             </w:pPr>
             <w:r>
               <w:rPr>
                 <w:rFonts w:ascii="Arial" w:eastAsia="Arial" w:hAnsi="Arial" w:cs="Arial"/>
+                <w:color w:val="000000" w:themeColor="text1"/>
               </w:rPr>
               <w:t>Teamleden:</w:t>
             </w:r>
@@ -256,13 +260,13 @@
               </w:pBdr>
               <w:spacing w:line="259" w:lineRule="auto"/>
               <w:rPr>
-                <w:color w:val="6AA84F"/>
+                <w:color w:val="92D050"/>
               </w:rPr>
             </w:pPr>
             <w:r>
               <w:rPr>
                 <w:rFonts w:ascii="Arial" w:eastAsia="Arial" w:hAnsi="Arial" w:cs="Arial"/>
-                <w:color w:val="6AA84F"/>
+                <w:color w:val="92D050"/>
               </w:rPr>
               <w:t>Achternaam Naam 1 PRO X</w:t>
             </w:r>
@@ -282,13 +286,13 @@
               </w:pBdr>
               <w:spacing w:line="259" w:lineRule="auto"/>
               <w:rPr>
-                <w:color w:val="6AA84F"/>
+                <w:color w:val="92D050"/>
               </w:rPr>
             </w:pPr>
             <w:r>
               <w:rPr>
                 <w:rFonts w:ascii="Arial" w:eastAsia="Arial" w:hAnsi="Arial" w:cs="Arial"/>
-                <w:color w:val="6AA84F"/>
+                <w:color w:val="92D050"/>
               </w:rPr>
               <w:t>Achternaam Naam 2 PRO X</w:t>
             </w:r>
@@ -308,13 +312,13 @@
               </w:pBdr>
               <w:spacing w:line="259" w:lineRule="auto"/>
               <w:rPr>
-                <w:color w:val="6AA84F"/>
+                <w:color w:val="92D050"/>
               </w:rPr>
             </w:pPr>
             <w:r>
               <w:rPr>
                 <w:rFonts w:ascii="Arial" w:eastAsia="Arial" w:hAnsi="Arial" w:cs="Arial"/>
-                <w:color w:val="6AA84F"/>
+                <w:color w:val="92D050"/>
               </w:rPr>
               <w:t>Achternaam Naam 3 PRO X</w:t>
             </w:r>
@@ -334,15 +338,15 @@
               </w:pBdr>
               <w:spacing w:after="160" w:line="259" w:lineRule="auto"/>
               <w:rPr>
-                <w:color w:val="6AA84F"/>
+                <w:color w:val="000000" w:themeColor="text1"/>
               </w:rPr>
             </w:pPr>
             <w:r>
               <w:rPr>
                 <w:rFonts w:ascii="Arial" w:eastAsia="Arial" w:hAnsi="Arial" w:cs="Arial"/>
-                <w:color w:val="6AA84F"/>
-              </w:rPr>
-              <w:t>Achternaam Naam 4 PRO X</w:t>
+                <w:color w:val="000000" w:themeColor="text1"/>
+              </w:rPr>
+              <w:t>Milan Posman 2PROF</w:t>
             </w:r>
           </w:p>
         </w:tc>
@@ -491,8 +495,8 @@
     <w:tbl>
       <w:tblPr>
         <w:tblStyle w:val="a2"/>
-        <w:tblW w:w="4485" w:type="dxa"/>
-        <w:tblInd w:w="0" w:type="dxa"/>
+        <w:tblW w:w="12183" w:type="dxa"/>
+        <w:tblInd w:w="-1585" w:type="dxa"/>
         <w:tblBorders>
           <w:top w:val="single" w:sz="4" w:space="0" w:color="999999"/>
           <w:left w:val="single" w:sz="4" w:space="0" w:color="999999"/>
@@ -505,15 +509,16 @@
         <w:tblLook w:val="0600" w:firstRow="0" w:lastRow="0" w:firstColumn="0" w:lastColumn="0" w:noHBand="1" w:noVBand="1"/>
       </w:tblPr>
       <w:tblGrid>
-        <w:gridCol w:w="1260"/>
-        <w:gridCol w:w="975"/>
-        <w:gridCol w:w="1125"/>
-        <w:gridCol w:w="1125"/>
+        <w:gridCol w:w="2144"/>
+        <w:gridCol w:w="1985"/>
+        <w:gridCol w:w="2100"/>
+        <w:gridCol w:w="1843"/>
+        <w:gridCol w:w="4111"/>
       </w:tblGrid>
       <w:tr>
         <w:tc>
           <w:tcPr>
-            <w:tcW w:w="1260" w:type="dxa"/>
+            <w:tcW w:w="2144" w:type="dxa"/>
             <w:tcBorders>
               <w:top w:val="single" w:sz="6" w:space="0" w:color="000000"/>
               <w:left w:val="single" w:sz="6" w:space="0" w:color="000000"/>
@@ -525,21 +530,24 @@
           <w:p>
             <w:pPr>
               <w:spacing w:line="259" w:lineRule="auto"/>
-              <w:rPr>
-                <w:rFonts w:ascii="Arial" w:eastAsia="Arial" w:hAnsi="Arial" w:cs="Arial"/>
+              <w:jc w:val="center"/>
+              <w:rPr>
+                <w:rFonts w:ascii="Arial" w:eastAsia="Arial" w:hAnsi="Arial" w:cs="Arial"/>
+                <w:color w:val="000000" w:themeColor="text1"/>
               </w:rPr>
             </w:pPr>
             <w:r>
               <w:rPr>
                 <w:rFonts w:ascii="Arial" w:eastAsia="Arial" w:hAnsi="Arial" w:cs="Arial"/>
-              </w:rPr>
-              <w:t xml:space="preserve">Teamlid </w:t>
+                <w:color w:val="000000" w:themeColor="text1"/>
+              </w:rPr>
+              <w:t>Teamlid</w:t>
             </w:r>
           </w:p>
         </w:tc>
         <w:tc>
           <w:tcPr>
-            <w:tcW w:w="975" w:type="dxa"/>
+            <w:tcW w:w="1985" w:type="dxa"/>
             <w:tcBorders>
               <w:top w:val="single" w:sz="6" w:space="0" w:color="000000"/>
               <w:left w:val="single" w:sz="6" w:space="0" w:color="000000"/>
@@ -551,23 +559,24 @@
           <w:p>
             <w:pPr>
               <w:spacing w:line="259" w:lineRule="auto"/>
-              <w:rPr>
-                <w:rFonts w:ascii="Arial" w:eastAsia="Arial" w:hAnsi="Arial" w:cs="Arial"/>
-                <w:color w:val="93C47D"/>
+              <w:jc w:val="center"/>
+              <w:rPr>
+                <w:rFonts w:ascii="Arial" w:eastAsia="Arial" w:hAnsi="Arial" w:cs="Arial"/>
+                <w:color w:val="000000" w:themeColor="text1"/>
               </w:rPr>
             </w:pPr>
             <w:r>
               <w:rPr>
                 <w:rFonts w:ascii="Arial" w:eastAsia="Arial" w:hAnsi="Arial" w:cs="Arial"/>
-                <w:color w:val="93C47D"/>
-              </w:rPr>
-              <w:t>Part 1</w:t>
+                <w:color w:val="000000" w:themeColor="text1"/>
+              </w:rPr>
+              <w:t>AES</w:t>
             </w:r>
           </w:p>
         </w:tc>
         <w:tc>
           <w:tcPr>
-            <w:tcW w:w="1125" w:type="dxa"/>
+            <w:tcW w:w="2100" w:type="dxa"/>
             <w:tcBorders>
               <w:top w:val="single" w:sz="6" w:space="0" w:color="000000"/>
               <w:left w:val="single" w:sz="6" w:space="0" w:color="000000"/>
@@ -579,23 +588,54 @@
           <w:p>
             <w:pPr>
               <w:spacing w:line="259" w:lineRule="auto"/>
-              <w:rPr>
-                <w:rFonts w:ascii="Arial" w:eastAsia="Arial" w:hAnsi="Arial" w:cs="Arial"/>
-                <w:color w:val="93C47D"/>
+              <w:jc w:val="center"/>
+              <w:rPr>
+                <w:rFonts w:ascii="Arial" w:eastAsia="Arial" w:hAnsi="Arial" w:cs="Arial"/>
+                <w:color w:val="000000" w:themeColor="text1"/>
               </w:rPr>
             </w:pPr>
             <w:r>
               <w:rPr>
                 <w:rFonts w:ascii="Arial" w:eastAsia="Arial" w:hAnsi="Arial" w:cs="Arial"/>
-                <w:color w:val="93C47D"/>
-              </w:rPr>
-              <w:t>Part 2</w:t>
+                <w:color w:val="000000" w:themeColor="text1"/>
+              </w:rPr>
+              <w:t>RSA</w:t>
             </w:r>
           </w:p>
         </w:tc>
         <w:tc>
           <w:tcPr>
-            <w:tcW w:w="1125" w:type="dxa"/>
+            <w:tcW w:w="1843" w:type="dxa"/>
+            <w:tcBorders>
+              <w:top w:val="single" w:sz="6" w:space="0" w:color="000000"/>
+              <w:left w:val="single" w:sz="6" w:space="0" w:color="000000"/>
+              <w:bottom w:val="single" w:sz="6" w:space="0" w:color="000000"/>
+              <w:right w:val="single" w:sz="6" w:space="0" w:color="000000"/>
+            </w:tcBorders>
+            <w:shd w:val="clear" w:color="auto" w:fill="CFE2F3"/>
+          </w:tcPr>
+          <w:p>
+            <w:pPr>
+              <w:jc w:val="center"/>
+              <w:rPr>
+                <w:rFonts w:ascii="Arial" w:eastAsia="Arial" w:hAnsi="Arial" w:cs="Arial"/>
+                <w:color w:val="000000" w:themeColor="text1"/>
+              </w:rPr>
+            </w:pPr>
+            <w:proofErr w:type="spellStart"/>
+            <w:r>
+              <w:rPr>
+                <w:rFonts w:ascii="Arial" w:eastAsia="Arial" w:hAnsi="Arial" w:cs="Arial"/>
+                <w:color w:val="000000" w:themeColor="text1"/>
+              </w:rPr>
+              <w:t>Layout</w:t>
+            </w:r>
+            <w:proofErr w:type="spellEnd"/>
+          </w:p>
+        </w:tc>
+        <w:tc>
+          <w:tcPr>
+            <w:tcW w:w="4111" w:type="dxa"/>
             <w:tcBorders>
               <w:top w:val="single" w:sz="6" w:space="0" w:color="000000"/>
               <w:left w:val="single" w:sz="6" w:space="0" w:color="000000"/>
@@ -607,13 +647,16 @@
           <w:p>
             <w:pPr>
               <w:spacing w:line="259" w:lineRule="auto"/>
-              <w:rPr>
-                <w:rFonts w:ascii="Arial" w:eastAsia="Arial" w:hAnsi="Arial" w:cs="Arial"/>
+              <w:jc w:val="center"/>
+              <w:rPr>
+                <w:rFonts w:ascii="Arial" w:eastAsia="Arial" w:hAnsi="Arial" w:cs="Arial"/>
+                <w:color w:val="000000" w:themeColor="text1"/>
               </w:rPr>
             </w:pPr>
             <w:r>
               <w:rPr>
                 <w:rFonts w:ascii="Arial" w:eastAsia="Arial" w:hAnsi="Arial" w:cs="Arial"/>
+                <w:color w:val="000000" w:themeColor="text1"/>
               </w:rPr>
               <w:t>Totaal</w:t>
             </w:r>
@@ -623,7 +666,7 @@
       <w:tr>
         <w:tc>
           <w:tcPr>
-            <w:tcW w:w="1260" w:type="dxa"/>
+            <w:tcW w:w="2144" w:type="dxa"/>
             <w:tcBorders>
               <w:top w:val="single" w:sz="6" w:space="0" w:color="000000"/>
               <w:left w:val="single" w:sz="6" w:space="0" w:color="000000"/>
@@ -635,15 +678,16 @@
           <w:p>
             <w:pPr>
               <w:spacing w:line="259" w:lineRule="auto"/>
-              <w:rPr>
-                <w:rFonts w:ascii="Arial" w:eastAsia="Arial" w:hAnsi="Arial" w:cs="Arial"/>
-                <w:color w:val="93C47D"/>
+              <w:jc w:val="center"/>
+              <w:rPr>
+                <w:rFonts w:ascii="Arial" w:eastAsia="Arial" w:hAnsi="Arial" w:cs="Arial"/>
+                <w:color w:val="000000" w:themeColor="text1"/>
               </w:rPr>
             </w:pPr>
             <w:r>
               <w:rPr>
                 <w:rFonts w:ascii="Arial" w:eastAsia="Arial" w:hAnsi="Arial" w:cs="Arial"/>
-                <w:color w:val="93C47D"/>
+                <w:color w:val="000000" w:themeColor="text1"/>
               </w:rPr>
               <w:t>Teamlid 1</w:t>
             </w:r>
@@ -651,7 +695,7 @@
         </w:tc>
         <w:tc>
           <w:tcPr>
-            <w:tcW w:w="975" w:type="dxa"/>
+            <w:tcW w:w="1985" w:type="dxa"/>
             <w:tcBorders>
               <w:top w:val="single" w:sz="6" w:space="0" w:color="000000"/>
               <w:left w:val="single" w:sz="6" w:space="0" w:color="000000"/>
@@ -662,15 +706,16 @@
           <w:p>
             <w:pPr>
               <w:spacing w:line="259" w:lineRule="auto"/>
-              <w:rPr>
-                <w:rFonts w:ascii="Arial" w:eastAsia="Arial" w:hAnsi="Arial" w:cs="Arial"/>
-                <w:color w:val="6AA84F"/>
+              <w:jc w:val="center"/>
+              <w:rPr>
+                <w:rFonts w:ascii="Arial" w:eastAsia="Arial" w:hAnsi="Arial" w:cs="Arial"/>
+                <w:color w:val="000000" w:themeColor="text1"/>
               </w:rPr>
             </w:pPr>
             <w:r>
               <w:rPr>
                 <w:rFonts w:ascii="Arial" w:eastAsia="Arial" w:hAnsi="Arial" w:cs="Arial"/>
-                <w:color w:val="6AA84F"/>
+                <w:color w:val="000000" w:themeColor="text1"/>
               </w:rPr>
               <w:t>... min</w:t>
             </w:r>
@@ -678,7 +723,7 @@
         </w:tc>
         <w:tc>
           <w:tcPr>
-            <w:tcW w:w="1125" w:type="dxa"/>
+            <w:tcW w:w="2100" w:type="dxa"/>
             <w:tcBorders>
               <w:top w:val="single" w:sz="6" w:space="0" w:color="000000"/>
               <w:left w:val="single" w:sz="6" w:space="0" w:color="000000"/>
@@ -689,15 +734,16 @@
           <w:p>
             <w:pPr>
               <w:spacing w:line="259" w:lineRule="auto"/>
-              <w:rPr>
-                <w:rFonts w:ascii="Arial" w:eastAsia="Arial" w:hAnsi="Arial" w:cs="Arial"/>
-                <w:color w:val="6AA84F"/>
+              <w:jc w:val="center"/>
+              <w:rPr>
+                <w:rFonts w:ascii="Arial" w:eastAsia="Arial" w:hAnsi="Arial" w:cs="Arial"/>
+                <w:color w:val="000000" w:themeColor="text1"/>
               </w:rPr>
             </w:pPr>
             <w:r>
               <w:rPr>
                 <w:rFonts w:ascii="Arial" w:eastAsia="Arial" w:hAnsi="Arial" w:cs="Arial"/>
-                <w:color w:val="6AA84F"/>
+                <w:color w:val="000000" w:themeColor="text1"/>
               </w:rPr>
               <w:t>... min</w:t>
             </w:r>
@@ -705,7 +751,27 @@
         </w:tc>
         <w:tc>
           <w:tcPr>
-            <w:tcW w:w="1125" w:type="dxa"/>
+            <w:tcW w:w="1843" w:type="dxa"/>
+            <w:tcBorders>
+              <w:top w:val="single" w:sz="6" w:space="0" w:color="000000"/>
+              <w:left w:val="single" w:sz="6" w:space="0" w:color="000000"/>
+              <w:bottom w:val="single" w:sz="6" w:space="0" w:color="000000"/>
+              <w:right w:val="single" w:sz="6" w:space="0" w:color="000000"/>
+            </w:tcBorders>
+          </w:tcPr>
+          <w:p>
+            <w:pPr>
+              <w:jc w:val="center"/>
+              <w:rPr>
+                <w:rFonts w:ascii="Arial" w:eastAsia="Arial" w:hAnsi="Arial" w:cs="Arial"/>
+                <w:color w:val="000000" w:themeColor="text1"/>
+              </w:rPr>
+            </w:pPr>
+          </w:p>
+        </w:tc>
+        <w:tc>
+          <w:tcPr>
+            <w:tcW w:w="4111" w:type="dxa"/>
             <w:tcBorders>
               <w:top w:val="single" w:sz="6" w:space="0" w:color="000000"/>
               <w:left w:val="single" w:sz="6" w:space="0" w:color="000000"/>
@@ -716,15 +782,16 @@
           <w:p>
             <w:pPr>
               <w:spacing w:line="259" w:lineRule="auto"/>
-              <w:rPr>
-                <w:rFonts w:ascii="Arial" w:eastAsia="Arial" w:hAnsi="Arial" w:cs="Arial"/>
-                <w:color w:val="6AA84F"/>
+              <w:jc w:val="center"/>
+              <w:rPr>
+                <w:rFonts w:ascii="Arial" w:eastAsia="Arial" w:hAnsi="Arial" w:cs="Arial"/>
+                <w:color w:val="000000" w:themeColor="text1"/>
               </w:rPr>
             </w:pPr>
             <w:r>
               <w:rPr>
                 <w:rFonts w:ascii="Arial" w:eastAsia="Arial" w:hAnsi="Arial" w:cs="Arial"/>
-                <w:color w:val="6AA84F"/>
+                <w:color w:val="000000" w:themeColor="text1"/>
               </w:rPr>
               <w:t>... min</w:t>
             </w:r>
@@ -734,7 +801,7 @@
       <w:tr>
         <w:tc>
           <w:tcPr>
-            <w:tcW w:w="1260" w:type="dxa"/>
+            <w:tcW w:w="2144" w:type="dxa"/>
             <w:tcBorders>
               <w:top w:val="single" w:sz="6" w:space="0" w:color="000000"/>
               <w:left w:val="single" w:sz="6" w:space="0" w:color="000000"/>
@@ -746,15 +813,16 @@
           <w:p>
             <w:pPr>
               <w:spacing w:line="259" w:lineRule="auto"/>
-              <w:rPr>
-                <w:rFonts w:ascii="Arial" w:eastAsia="Arial" w:hAnsi="Arial" w:cs="Arial"/>
-                <w:color w:val="93C47D"/>
+              <w:jc w:val="center"/>
+              <w:rPr>
+                <w:rFonts w:ascii="Arial" w:eastAsia="Arial" w:hAnsi="Arial" w:cs="Arial"/>
+                <w:color w:val="000000" w:themeColor="text1"/>
               </w:rPr>
             </w:pPr>
             <w:r>
               <w:rPr>
                 <w:rFonts w:ascii="Arial" w:eastAsia="Arial" w:hAnsi="Arial" w:cs="Arial"/>
-                <w:color w:val="93C47D"/>
+                <w:color w:val="000000" w:themeColor="text1"/>
               </w:rPr>
               <w:t>Teamlid 2</w:t>
             </w:r>
@@ -762,7 +830,7 @@
         </w:tc>
         <w:tc>
           <w:tcPr>
-            <w:tcW w:w="975" w:type="dxa"/>
+            <w:tcW w:w="1985" w:type="dxa"/>
             <w:tcBorders>
               <w:top w:val="single" w:sz="6" w:space="0" w:color="000000"/>
               <w:left w:val="single" w:sz="6" w:space="0" w:color="000000"/>
@@ -773,15 +841,16 @@
           <w:p>
             <w:pPr>
               <w:spacing w:line="259" w:lineRule="auto"/>
-              <w:rPr>
-                <w:rFonts w:ascii="Arial" w:eastAsia="Arial" w:hAnsi="Arial" w:cs="Arial"/>
-                <w:color w:val="6AA84F"/>
+              <w:jc w:val="center"/>
+              <w:rPr>
+                <w:rFonts w:ascii="Arial" w:eastAsia="Arial" w:hAnsi="Arial" w:cs="Arial"/>
+                <w:color w:val="000000" w:themeColor="text1"/>
               </w:rPr>
             </w:pPr>
             <w:r>
               <w:rPr>
                 <w:rFonts w:ascii="Arial" w:eastAsia="Arial" w:hAnsi="Arial" w:cs="Arial"/>
-                <w:color w:val="6AA84F"/>
+                <w:color w:val="000000" w:themeColor="text1"/>
               </w:rPr>
               <w:t>... min</w:t>
             </w:r>
@@ -789,7 +858,7 @@
         </w:tc>
         <w:tc>
           <w:tcPr>
-            <w:tcW w:w="1125" w:type="dxa"/>
+            <w:tcW w:w="2100" w:type="dxa"/>
             <w:tcBorders>
               <w:top w:val="single" w:sz="6" w:space="0" w:color="000000"/>
               <w:left w:val="single" w:sz="6" w:space="0" w:color="000000"/>
@@ -800,15 +869,16 @@
           <w:p>
             <w:pPr>
               <w:spacing w:line="259" w:lineRule="auto"/>
-              <w:rPr>
-                <w:rFonts w:ascii="Arial" w:eastAsia="Arial" w:hAnsi="Arial" w:cs="Arial"/>
-                <w:color w:val="6AA84F"/>
+              <w:jc w:val="center"/>
+              <w:rPr>
+                <w:rFonts w:ascii="Arial" w:eastAsia="Arial" w:hAnsi="Arial" w:cs="Arial"/>
+                <w:color w:val="000000" w:themeColor="text1"/>
               </w:rPr>
             </w:pPr>
             <w:r>
               <w:rPr>
                 <w:rFonts w:ascii="Arial" w:eastAsia="Arial" w:hAnsi="Arial" w:cs="Arial"/>
-                <w:color w:val="6AA84F"/>
+                <w:color w:val="000000" w:themeColor="text1"/>
               </w:rPr>
               <w:t>... min</w:t>
             </w:r>
@@ -816,7 +886,27 @@
         </w:tc>
         <w:tc>
           <w:tcPr>
-            <w:tcW w:w="1125" w:type="dxa"/>
+            <w:tcW w:w="1843" w:type="dxa"/>
+            <w:tcBorders>
+              <w:top w:val="single" w:sz="6" w:space="0" w:color="000000"/>
+              <w:left w:val="single" w:sz="6" w:space="0" w:color="000000"/>
+              <w:bottom w:val="single" w:sz="6" w:space="0" w:color="000000"/>
+              <w:right w:val="single" w:sz="6" w:space="0" w:color="000000"/>
+            </w:tcBorders>
+          </w:tcPr>
+          <w:p>
+            <w:pPr>
+              <w:jc w:val="center"/>
+              <w:rPr>
+                <w:rFonts w:ascii="Arial" w:eastAsia="Arial" w:hAnsi="Arial" w:cs="Arial"/>
+                <w:color w:val="000000" w:themeColor="text1"/>
+              </w:rPr>
+            </w:pPr>
+          </w:p>
+        </w:tc>
+        <w:tc>
+          <w:tcPr>
+            <w:tcW w:w="4111" w:type="dxa"/>
             <w:tcBorders>
               <w:top w:val="single" w:sz="6" w:space="0" w:color="000000"/>
               <w:left w:val="single" w:sz="6" w:space="0" w:color="000000"/>
@@ -827,15 +917,16 @@
           <w:p>
             <w:pPr>
               <w:spacing w:line="259" w:lineRule="auto"/>
-              <w:rPr>
-                <w:rFonts w:ascii="Arial" w:eastAsia="Arial" w:hAnsi="Arial" w:cs="Arial"/>
-                <w:color w:val="6AA84F"/>
+              <w:jc w:val="center"/>
+              <w:rPr>
+                <w:rFonts w:ascii="Arial" w:eastAsia="Arial" w:hAnsi="Arial" w:cs="Arial"/>
+                <w:color w:val="000000" w:themeColor="text1"/>
               </w:rPr>
             </w:pPr>
             <w:r>
               <w:rPr>
                 <w:rFonts w:ascii="Arial" w:eastAsia="Arial" w:hAnsi="Arial" w:cs="Arial"/>
-                <w:color w:val="6AA84F"/>
+                <w:color w:val="000000" w:themeColor="text1"/>
               </w:rPr>
               <w:t>... min</w:t>
             </w:r>
@@ -845,7 +936,7 @@
       <w:tr>
         <w:tc>
           <w:tcPr>
-            <w:tcW w:w="1260" w:type="dxa"/>
+            <w:tcW w:w="2144" w:type="dxa"/>
             <w:tcBorders>
               <w:top w:val="single" w:sz="6" w:space="0" w:color="000000"/>
               <w:left w:val="single" w:sz="6" w:space="0" w:color="000000"/>
@@ -857,15 +948,16 @@
           <w:p>
             <w:pPr>
               <w:spacing w:line="259" w:lineRule="auto"/>
-              <w:rPr>
-                <w:rFonts w:ascii="Arial" w:eastAsia="Arial" w:hAnsi="Arial" w:cs="Arial"/>
-                <w:color w:val="93C47D"/>
+              <w:jc w:val="center"/>
+              <w:rPr>
+                <w:rFonts w:ascii="Arial" w:eastAsia="Arial" w:hAnsi="Arial" w:cs="Arial"/>
+                <w:color w:val="000000" w:themeColor="text1"/>
               </w:rPr>
             </w:pPr>
             <w:r>
               <w:rPr>
                 <w:rFonts w:ascii="Arial" w:eastAsia="Arial" w:hAnsi="Arial" w:cs="Arial"/>
-                <w:color w:val="93C47D"/>
+                <w:color w:val="000000" w:themeColor="text1"/>
               </w:rPr>
               <w:t>Teamlid 3</w:t>
             </w:r>
@@ -873,7 +965,7 @@
         </w:tc>
         <w:tc>
           <w:tcPr>
-            <w:tcW w:w="975" w:type="dxa"/>
+            <w:tcW w:w="1985" w:type="dxa"/>
             <w:tcBorders>
               <w:top w:val="single" w:sz="6" w:space="0" w:color="000000"/>
               <w:left w:val="single" w:sz="6" w:space="0" w:color="000000"/>
@@ -884,15 +976,16 @@
           <w:p>
             <w:pPr>
               <w:spacing w:line="259" w:lineRule="auto"/>
-              <w:rPr>
-                <w:rFonts w:ascii="Arial" w:eastAsia="Arial" w:hAnsi="Arial" w:cs="Arial"/>
-                <w:color w:val="6AA84F"/>
+              <w:jc w:val="center"/>
+              <w:rPr>
+                <w:rFonts w:ascii="Arial" w:eastAsia="Arial" w:hAnsi="Arial" w:cs="Arial"/>
+                <w:color w:val="000000" w:themeColor="text1"/>
               </w:rPr>
             </w:pPr>
             <w:r>
               <w:rPr>
                 <w:rFonts w:ascii="Arial" w:eastAsia="Arial" w:hAnsi="Arial" w:cs="Arial"/>
-                <w:color w:val="6AA84F"/>
+                <w:color w:val="000000" w:themeColor="text1"/>
               </w:rPr>
               <w:t>... min</w:t>
             </w:r>
@@ -900,7 +993,7 @@
         </w:tc>
         <w:tc>
           <w:tcPr>
-            <w:tcW w:w="1125" w:type="dxa"/>
+            <w:tcW w:w="2100" w:type="dxa"/>
             <w:tcBorders>
               <w:top w:val="single" w:sz="6" w:space="0" w:color="000000"/>
               <w:left w:val="single" w:sz="6" w:space="0" w:color="000000"/>
@@ -911,15 +1004,16 @@
           <w:p>
             <w:pPr>
               <w:spacing w:line="259" w:lineRule="auto"/>
-              <w:rPr>
-                <w:rFonts w:ascii="Arial" w:eastAsia="Arial" w:hAnsi="Arial" w:cs="Arial"/>
-                <w:color w:val="6AA84F"/>
+              <w:jc w:val="center"/>
+              <w:rPr>
+                <w:rFonts w:ascii="Arial" w:eastAsia="Arial" w:hAnsi="Arial" w:cs="Arial"/>
+                <w:color w:val="000000" w:themeColor="text1"/>
               </w:rPr>
             </w:pPr>
             <w:r>
               <w:rPr>
                 <w:rFonts w:ascii="Arial" w:eastAsia="Arial" w:hAnsi="Arial" w:cs="Arial"/>
-                <w:color w:val="6AA84F"/>
+                <w:color w:val="000000" w:themeColor="text1"/>
               </w:rPr>
               <w:t>... min</w:t>
             </w:r>
@@ -927,7 +1021,27 @@
         </w:tc>
         <w:tc>
           <w:tcPr>
-            <w:tcW w:w="1125" w:type="dxa"/>
+            <w:tcW w:w="1843" w:type="dxa"/>
+            <w:tcBorders>
+              <w:top w:val="single" w:sz="6" w:space="0" w:color="000000"/>
+              <w:left w:val="single" w:sz="6" w:space="0" w:color="000000"/>
+              <w:bottom w:val="single" w:sz="6" w:space="0" w:color="000000"/>
+              <w:right w:val="single" w:sz="6" w:space="0" w:color="000000"/>
+            </w:tcBorders>
+          </w:tcPr>
+          <w:p>
+            <w:pPr>
+              <w:jc w:val="center"/>
+              <w:rPr>
+                <w:rFonts w:ascii="Arial" w:eastAsia="Arial" w:hAnsi="Arial" w:cs="Arial"/>
+                <w:color w:val="000000" w:themeColor="text1"/>
+              </w:rPr>
+            </w:pPr>
+          </w:p>
+        </w:tc>
+        <w:tc>
+          <w:tcPr>
+            <w:tcW w:w="4111" w:type="dxa"/>
             <w:tcBorders>
               <w:top w:val="single" w:sz="6" w:space="0" w:color="000000"/>
               <w:left w:val="single" w:sz="6" w:space="0" w:color="000000"/>
@@ -938,15 +1052,16 @@
           <w:p>
             <w:pPr>
               <w:spacing w:line="259" w:lineRule="auto"/>
-              <w:rPr>
-                <w:rFonts w:ascii="Arial" w:eastAsia="Arial" w:hAnsi="Arial" w:cs="Arial"/>
-                <w:color w:val="6AA84F"/>
+              <w:jc w:val="center"/>
+              <w:rPr>
+                <w:rFonts w:ascii="Arial" w:eastAsia="Arial" w:hAnsi="Arial" w:cs="Arial"/>
+                <w:color w:val="000000" w:themeColor="text1"/>
               </w:rPr>
             </w:pPr>
             <w:r>
               <w:rPr>
                 <w:rFonts w:ascii="Arial" w:eastAsia="Arial" w:hAnsi="Arial" w:cs="Arial"/>
-                <w:color w:val="6AA84F"/>
+                <w:color w:val="000000" w:themeColor="text1"/>
               </w:rPr>
               <w:t>... min</w:t>
             </w:r>
@@ -956,7 +1071,7 @@
       <w:tr>
         <w:tc>
           <w:tcPr>
-            <w:tcW w:w="1260" w:type="dxa"/>
+            <w:tcW w:w="2144" w:type="dxa"/>
             <w:tcBorders>
               <w:top w:val="single" w:sz="6" w:space="0" w:color="000000"/>
               <w:left w:val="single" w:sz="6" w:space="0" w:color="000000"/>
@@ -968,23 +1083,24 @@
           <w:p>
             <w:pPr>
               <w:spacing w:line="259" w:lineRule="auto"/>
-              <w:rPr>
-                <w:rFonts w:ascii="Arial" w:eastAsia="Arial" w:hAnsi="Arial" w:cs="Arial"/>
-                <w:color w:val="93C47D"/>
+              <w:jc w:val="center"/>
+              <w:rPr>
+                <w:rFonts w:ascii="Arial" w:eastAsia="Arial" w:hAnsi="Arial" w:cs="Arial"/>
+                <w:color w:val="000000" w:themeColor="text1"/>
               </w:rPr>
             </w:pPr>
             <w:r>
               <w:rPr>
                 <w:rFonts w:ascii="Arial" w:eastAsia="Arial" w:hAnsi="Arial" w:cs="Arial"/>
-                <w:color w:val="93C47D"/>
-              </w:rPr>
-              <w:t>Teamlid 4</w:t>
+                <w:color w:val="000000" w:themeColor="text1"/>
+              </w:rPr>
+              <w:t>Milan Posman</w:t>
             </w:r>
           </w:p>
         </w:tc>
         <w:tc>
           <w:tcPr>
-            <w:tcW w:w="975" w:type="dxa"/>
+            <w:tcW w:w="1985" w:type="dxa"/>
             <w:tcBorders>
               <w:top w:val="single" w:sz="6" w:space="0" w:color="000000"/>
               <w:left w:val="single" w:sz="6" w:space="0" w:color="000000"/>
@@ -995,23 +1111,38 @@
           <w:p>
             <w:pPr>
               <w:spacing w:line="259" w:lineRule="auto"/>
-              <w:rPr>
-                <w:rFonts w:ascii="Arial" w:eastAsia="Arial" w:hAnsi="Arial" w:cs="Arial"/>
-                <w:color w:val="6AA84F"/>
+              <w:jc w:val="center"/>
+              <w:rPr>
+                <w:rFonts w:ascii="Arial" w:eastAsia="Arial" w:hAnsi="Arial" w:cs="Arial"/>
+                <w:color w:val="000000" w:themeColor="text1"/>
               </w:rPr>
             </w:pPr>
             <w:r>
               <w:rPr>
                 <w:rFonts w:ascii="Arial" w:eastAsia="Arial" w:hAnsi="Arial" w:cs="Arial"/>
-                <w:color w:val="6AA84F"/>
-              </w:rPr>
-              <w:t>... min</w:t>
+                <w:color w:val="000000" w:themeColor="text1"/>
+              </w:rPr>
+              <w:t>9</w:t>
+            </w:r>
+            <w:r>
+              <w:rPr>
+                <w:rFonts w:ascii="Arial" w:eastAsia="Arial" w:hAnsi="Arial" w:cs="Arial"/>
+                <w:color w:val="000000" w:themeColor="text1"/>
+              </w:rPr>
+              <w:t xml:space="preserve"> </w:t>
+            </w:r>
+            <w:r>
+              <w:rPr>
+                <w:rFonts w:ascii="Arial" w:eastAsia="Arial" w:hAnsi="Arial" w:cs="Arial"/>
+                <w:color w:val="000000" w:themeColor="text1"/>
+              </w:rPr>
+              <w:t>h</w:t>
             </w:r>
           </w:p>
         </w:tc>
         <w:tc>
           <w:tcPr>
-            <w:tcW w:w="1125" w:type="dxa"/>
+            <w:tcW w:w="2100" w:type="dxa"/>
             <w:tcBorders>
               <w:top w:val="single" w:sz="6" w:space="0" w:color="000000"/>
               <w:left w:val="single" w:sz="6" w:space="0" w:color="000000"/>
@@ -1022,23 +1153,72 @@
           <w:p>
             <w:pPr>
               <w:spacing w:line="259" w:lineRule="auto"/>
-              <w:rPr>
-                <w:rFonts w:ascii="Arial" w:eastAsia="Arial" w:hAnsi="Arial" w:cs="Arial"/>
-                <w:color w:val="6AA84F"/>
+              <w:jc w:val="center"/>
+              <w:rPr>
+                <w:rFonts w:ascii="Arial" w:eastAsia="Arial" w:hAnsi="Arial" w:cs="Arial"/>
+                <w:color w:val="000000" w:themeColor="text1"/>
               </w:rPr>
             </w:pPr>
             <w:r>
               <w:rPr>
                 <w:rFonts w:ascii="Arial" w:eastAsia="Arial" w:hAnsi="Arial" w:cs="Arial"/>
-                <w:color w:val="6AA84F"/>
-              </w:rPr>
-              <w:t>... min</w:t>
+                <w:color w:val="000000" w:themeColor="text1"/>
+              </w:rPr>
+              <w:t xml:space="preserve"> </w:t>
+            </w:r>
+            <w:r>
+              <w:rPr>
+                <w:rFonts w:ascii="Arial" w:eastAsia="Arial" w:hAnsi="Arial" w:cs="Arial"/>
+                <w:color w:val="000000" w:themeColor="text1"/>
+              </w:rPr>
+              <w:t xml:space="preserve">5 h </w:t>
             </w:r>
           </w:p>
         </w:tc>
         <w:tc>
           <w:tcPr>
-            <w:tcW w:w="1125" w:type="dxa"/>
+            <w:tcW w:w="1843" w:type="dxa"/>
+            <w:tcBorders>
+              <w:top w:val="single" w:sz="6" w:space="0" w:color="000000"/>
+              <w:left w:val="single" w:sz="6" w:space="0" w:color="000000"/>
+              <w:bottom w:val="single" w:sz="6" w:space="0" w:color="000000"/>
+              <w:right w:val="single" w:sz="6" w:space="0" w:color="000000"/>
+            </w:tcBorders>
+          </w:tcPr>
+          <w:p>
+            <w:pPr>
+              <w:jc w:val="center"/>
+              <w:rPr>
+                <w:rFonts w:ascii="Arial" w:eastAsia="Arial" w:hAnsi="Arial" w:cs="Arial"/>
+                <w:color w:val="000000" w:themeColor="text1"/>
+              </w:rPr>
+            </w:pPr>
+            <w:r>
+              <w:rPr>
+                <w:rFonts w:ascii="Arial" w:eastAsia="Arial" w:hAnsi="Arial" w:cs="Arial"/>
+                <w:color w:val="000000" w:themeColor="text1"/>
+              </w:rPr>
+              <w:t>30</w:t>
+            </w:r>
+            <w:r>
+              <w:rPr>
+                <w:rFonts w:ascii="Arial" w:eastAsia="Arial" w:hAnsi="Arial" w:cs="Arial"/>
+                <w:color w:val="000000" w:themeColor="text1"/>
+              </w:rPr>
+              <w:t xml:space="preserve"> </w:t>
+            </w:r>
+            <w:r>
+              <w:rPr>
+                <w:rFonts w:ascii="Arial" w:eastAsia="Arial" w:hAnsi="Arial" w:cs="Arial"/>
+                <w:color w:val="000000" w:themeColor="text1"/>
+              </w:rPr>
+              <w:t>min</w:t>
+            </w:r>
+          </w:p>
+        </w:tc>
+        <w:tc>
+          <w:tcPr>
+            <w:tcW w:w="4111" w:type="dxa"/>
             <w:tcBorders>
               <w:top w:val="single" w:sz="6" w:space="0" w:color="000000"/>
               <w:left w:val="single" w:sz="6" w:space="0" w:color="000000"/>
@@ -1049,17 +1229,25 @@
           <w:p>
             <w:pPr>
               <w:spacing w:line="259" w:lineRule="auto"/>
-              <w:rPr>
-                <w:rFonts w:ascii="Arial" w:eastAsia="Arial" w:hAnsi="Arial" w:cs="Arial"/>
-                <w:color w:val="6AA84F"/>
+              <w:jc w:val="center"/>
+              <w:rPr>
+                <w:rFonts w:ascii="Arial" w:eastAsia="Arial" w:hAnsi="Arial" w:cs="Arial"/>
+                <w:color w:val="000000" w:themeColor="text1"/>
               </w:rPr>
             </w:pPr>
             <w:r>
               <w:rPr>
                 <w:rFonts w:ascii="Arial" w:eastAsia="Arial" w:hAnsi="Arial" w:cs="Arial"/>
-                <w:color w:val="6AA84F"/>
-              </w:rPr>
-              <w:t>... min</w:t>
+                <w:color w:val="000000" w:themeColor="text1"/>
+              </w:rPr>
+              <w:t>14 h 30</w:t>
+            </w:r>
+            <w:r>
+              <w:rPr>
+                <w:rFonts w:ascii="Arial" w:eastAsia="Arial" w:hAnsi="Arial" w:cs="Arial"/>
+                <w:color w:val="000000" w:themeColor="text1"/>
+              </w:rPr>
+              <w:t xml:space="preserve"> min</w:t>
             </w:r>
           </w:p>
         </w:tc>
@@ -3754,13 +3942,13 @@
       </w:pPr>
     </w:lvl>
   </w:abstractNum>
-  <w:num w:numId="1">
+  <w:num w:numId="1" w16cid:durableId="1224021696">
     <w:abstractNumId w:val="1"/>
   </w:num>
-  <w:num w:numId="2">
+  <w:num w:numId="2" w16cid:durableId="566304226">
     <w:abstractNumId w:val="0"/>
   </w:num>
-  <w:num w:numId="3">
+  <w:num w:numId="3" w16cid:durableId="32534626">
     <w:abstractNumId w:val="2"/>
   </w:num>
 </w:numbering>

</xml_diff>